<commit_message>
Added Boilerplate for Frank Book
</commit_message>
<xml_diff>
--- a/Cover Page for Frank Family - backup - 23 December 2018.docx
+++ b/Cover Page for Frank Family - backup - 23 December 2018.docx
@@ -237,7 +237,12 @@
       <w:pPr>
         <w:jc w:val="center"/>
       </w:pPr>
-    </w:p>
+      <w:bookmarkStart w:id="0" w:name="_GoBack"/>
+      <w:r>
+        <w:t>Click here to go to Table of Contents</w:t>
+      </w:r>
+    </w:p>
+    <w:bookmarkEnd w:id="0"/>
     <w:p>
       <w:pPr>
         <w:jc w:val="center"/>
@@ -492,8 +497,6 @@
           <w:szCs w:val="16"/>
         </w:rPr>
       </w:pPr>
-      <w:bookmarkStart w:id="0" w:name="_GoBack"/>
-      <w:bookmarkEnd w:id="0"/>
     </w:p>
     <w:sectPr>
       <w:pgSz w:w="12240" w:h="15840"/>
@@ -1221,7 +1224,7 @@
 </file>
 
 <file path=customXml/itemProps1.xml><?xml version="1.0" encoding="utf-8"?>
-<ds:datastoreItem xmlns:ds="http://schemas.openxmlformats.org/officeDocument/2006/customXml" ds:itemID="{7614D3E6-579D-4C47-8B98-CC692907F678}">
+<ds:datastoreItem xmlns:ds="http://schemas.openxmlformats.org/officeDocument/2006/customXml" ds:itemID="{44E59D08-90FE-41A0-9FE0-B400506D9628}">
   <ds:schemaRefs>
     <ds:schemaRef ds:uri="http://schemas.openxmlformats.org/officeDocument/2006/bibliography"/>
   </ds:schemaRefs>

</xml_diff>

<commit_message>
Added hyperlinks from website to Frank Book
</commit_message>
<xml_diff>
--- a/Cover Page for Frank Family - backup - 23 December 2018.docx
+++ b/Cover Page for Frank Family - backup - 23 December 2018.docx
@@ -237,12 +237,17 @@
       <w:pPr>
         <w:jc w:val="center"/>
       </w:pPr>
+      <w:hyperlink r:id="rId6" w:anchor="TableOfContentsFrankBook" w:history="1">
+        <w:r>
+          <w:rPr>
+            <w:rStyle w:val="Hyperlink"/>
+          </w:rPr>
+          <w:t>Click here to go to Table of Contents</w:t>
+        </w:r>
+      </w:hyperlink>
       <w:bookmarkStart w:id="0" w:name="_GoBack"/>
-      <w:r>
-        <w:t>Click here to go to Table of Contents</w:t>
-      </w:r>
-    </w:p>
-    <w:bookmarkEnd w:id="0"/>
+      <w:bookmarkEnd w:id="0"/>
+    </w:p>
     <w:p>
       <w:pPr>
         <w:jc w:val="center"/>
@@ -718,6 +723,17 @@
       <w:szCs w:val="16"/>
     </w:rPr>
   </w:style>
+  <w:style w:type="character" w:styleId="Hyperlink">
+    <w:name w:val="Hyperlink"/>
+    <w:basedOn w:val="DefaultParagraphFont"/>
+    <w:uiPriority w:val="99"/>
+    <w:unhideWhenUsed/>
+    <w:rsid w:val="004D0838"/>
+    <w:rPr>
+      <w:color w:val="0000FF" w:themeColor="hyperlink"/>
+      <w:u w:val="single"/>
+    </w:rPr>
+  </w:style>
 </w:styles>
 </file>
 
@@ -929,6 +945,17 @@
       <w:rFonts w:ascii="Tahoma" w:hAnsi="Tahoma" w:cs="Tahoma"/>
       <w:sz w:val="16"/>
       <w:szCs w:val="16"/>
+    </w:rPr>
+  </w:style>
+  <w:style w:type="character" w:styleId="Hyperlink">
+    <w:name w:val="Hyperlink"/>
+    <w:basedOn w:val="DefaultParagraphFont"/>
+    <w:uiPriority w:val="99"/>
+    <w:unhideWhenUsed/>
+    <w:rsid w:val="004D0838"/>
+    <w:rPr>
+      <w:color w:val="0000FF" w:themeColor="hyperlink"/>
+      <w:u w:val="single"/>
     </w:rPr>
   </w:style>
 </w:styles>
@@ -1224,7 +1251,7 @@
 </file>
 
 <file path=customXml/itemProps1.xml><?xml version="1.0" encoding="utf-8"?>
-<ds:datastoreItem xmlns:ds="http://schemas.openxmlformats.org/officeDocument/2006/customXml" ds:itemID="{44E59D08-90FE-41A0-9FE0-B400506D9628}">
+<ds:datastoreItem xmlns:ds="http://schemas.openxmlformats.org/officeDocument/2006/customXml" ds:itemID="{3581C868-8CE4-420D-B671-CD21EE4BC871}">
   <ds:schemaRefs>
     <ds:schemaRef ds:uri="http://schemas.openxmlformats.org/officeDocument/2006/bibliography"/>
   </ds:schemaRefs>

</xml_diff>